<commit_message>
[+] info; fixed typos
</commit_message>
<xml_diff>
--- a/GameDesignDocument.docx
+++ b/GameDesignDocument.docx
@@ -336,7 +336,13 @@
         <w:t>‘Cars. Rockets. Awesomeness.’</w:t>
       </w:r>
       <w:r>
-        <w:t xml:space="preserve"> - &gt;Insert Team Name Here&lt;</w:t>
+        <w:t xml:space="preserve"> - &gt; Team Name </w:t>
+      </w:r>
+      <w:r>
+        <w:t xml:space="preserve">Goes </w:t>
+      </w:r>
+      <w:r>
+        <w:t>Here&lt;</w:t>
       </w:r>
     </w:p>
     <w:p>
@@ -944,6 +950,7 @@
             </w:r>
           </w:p>
           <w:p>
+            <w:proofErr w:type="spellStart"/>
             <w:r>
               <w:rPr>
                 <w:sz w:val="18"/>
@@ -951,6 +958,7 @@
               </w:rPr>
               <w:t>Iyac</w:t>
             </w:r>
+            <w:proofErr w:type="spellEnd"/>
           </w:p>
           <w:p>
             <w:r>
@@ -997,8 +1005,17 @@
                 <w:sz w:val="18"/>
                 <w:szCs w:val="18"/>
               </w:rPr>
-              <w:t>Barry/Iyac</w:t>
-            </w:r>
+              <w:t>Barry/</w:t>
+            </w:r>
+            <w:proofErr w:type="spellStart"/>
+            <w:r>
+              <w:rPr>
+                <w:sz w:val="18"/>
+                <w:szCs w:val="18"/>
+              </w:rPr>
+              <w:t>Iyac</w:t>
+            </w:r>
+            <w:proofErr w:type="spellEnd"/>
           </w:p>
           <w:p>
             <w:r>
@@ -1045,8 +1062,17 @@
                 <w:sz w:val="18"/>
                 <w:szCs w:val="18"/>
               </w:rPr>
-              <w:t>Adrian, Barry, Kevin, Kyle, Iyac</w:t>
-            </w:r>
+              <w:t xml:space="preserve">Adrian, Barry, Kevin, Kyle, </w:t>
+            </w:r>
+            <w:proofErr w:type="spellStart"/>
+            <w:r>
+              <w:rPr>
+                <w:sz w:val="18"/>
+                <w:szCs w:val="18"/>
+              </w:rPr>
+              <w:t>Iyac</w:t>
+            </w:r>
+            <w:proofErr w:type="spellEnd"/>
           </w:p>
           <w:p>
             <w:r>
@@ -1238,12 +1264,34 @@
           <w:sz w:val="46"/>
           <w:szCs w:val="46"/>
         </w:rPr>
-        <w:t>2 High Concep</w:t>
-      </w:r>
-    </w:p>
-    <w:p>
-      <w:r>
-        <w:t>Rocket Car is definitely not your traditional racing game. It takes car racing to a whole another level. By exiting into outer space, and bending the laws of the universe to recreate terrestrial physics, we take you to hand-crafted racing tracks placed right next to planetary bodies so you can enjoy of an extraterrestrial race!</w:t>
+        <w:t xml:space="preserve">2 High </w:t>
+      </w:r>
+      <w:proofErr w:type="spellStart"/>
+      <w:r>
+        <w:rPr>
+          <w:b/>
+          <w:sz w:val="46"/>
+          <w:szCs w:val="46"/>
+        </w:rPr>
+        <w:t>Concep</w:t>
+      </w:r>
+      <w:proofErr w:type="spellEnd"/>
+    </w:p>
+    <w:p>
+      <w:r>
+        <w:t xml:space="preserve">Rocket Car is definitely not your traditional racing game. It takes car racing to a whole another level. By </w:t>
+      </w:r>
+      <w:r>
+        <w:t>heading</w:t>
+      </w:r>
+      <w:r>
+        <w:t xml:space="preserve"> into outer space, and bending the laws of the universe to recreate terrestrial physics, we take you to hand-crafted racing tracks placed right next to plane</w:t>
+      </w:r>
+      <w:r>
+        <w:t xml:space="preserve">tary bodies so you can enjoy </w:t>
+      </w:r>
+      <w:r>
+        <w:t>an extraterrestrial race!</w:t>
       </w:r>
     </w:p>
     <w:p>
@@ -1263,6 +1311,14 @@
           <w:szCs w:val="46"/>
         </w:rPr>
         <w:t>3 Synopsi</w:t>
+      </w:r>
+      <w:r>
+        <w:rPr>
+          <w:b/>
+          <w:sz w:val="46"/>
+          <w:szCs w:val="46"/>
+        </w:rPr>
+        <w:t>s</w:t>
       </w:r>
     </w:p>
     <w:p>
@@ -1499,7 +1555,6 @@
         <w:t>Slip Limit .3</w:t>
       </w:r>
     </w:p>
-    <w:p/>
     <w:p>
       <w:pPr>
         <w:pStyle w:val="Heading1"/>
@@ -1694,9 +1749,11 @@
               <w:widowControl w:val="0"/>
               <w:spacing w:line="240" w:lineRule="auto"/>
             </w:pPr>
+            <w:proofErr w:type="spellStart"/>
             <w:r>
               <w:t>Zomskrill</w:t>
             </w:r>
+            <w:proofErr w:type="spellEnd"/>
           </w:p>
         </w:tc>
         <w:tc>
@@ -1757,7 +1814,6 @@
               <w:spacing w:line="240" w:lineRule="auto"/>
             </w:pPr>
             <w:r>
-              <w:lastRenderedPageBreak/>
               <w:t>Vista</w:t>
             </w:r>
           </w:p>
@@ -1820,6 +1876,7 @@
               <w:spacing w:line="240" w:lineRule="auto"/>
             </w:pPr>
             <w:r>
+              <w:lastRenderedPageBreak/>
               <w:t>Gold Drop</w:t>
             </w:r>
           </w:p>
@@ -1986,68 +2043,8 @@
             <w:r>
               <w:t>Plays when checkpoints are passed</w:t>
             </w:r>
-          </w:p>
-        </w:tc>
-      </w:tr>
-      <w:tr>
-        <w:tc>
-          <w:tcPr>
-            <w:tcW w:w="3120" w:type="dxa"/>
-            <w:tcMar>
-              <w:top w:w="100" w:type="dxa"/>
-              <w:left w:w="100" w:type="dxa"/>
-              <w:bottom w:w="100" w:type="dxa"/>
-              <w:right w:w="100" w:type="dxa"/>
-            </w:tcMar>
-          </w:tcPr>
-          <w:p>
-            <w:pPr>
-              <w:widowControl w:val="0"/>
-              <w:spacing w:line="240" w:lineRule="auto"/>
-            </w:pPr>
-            <w:r>
-              <w:t>Boost</w:t>
-            </w:r>
-          </w:p>
-        </w:tc>
-        <w:tc>
-          <w:tcPr>
-            <w:tcW w:w="3120" w:type="dxa"/>
-            <w:tcMar>
-              <w:top w:w="100" w:type="dxa"/>
-              <w:left w:w="100" w:type="dxa"/>
-              <w:bottom w:w="100" w:type="dxa"/>
-              <w:right w:w="100" w:type="dxa"/>
-            </w:tcMar>
-          </w:tcPr>
-          <w:p>
-            <w:pPr>
-              <w:widowControl w:val="0"/>
-              <w:spacing w:line="240" w:lineRule="auto"/>
-            </w:pPr>
-            <w:r>
-              <w:t>FX</w:t>
-            </w:r>
-          </w:p>
-        </w:tc>
-        <w:tc>
-          <w:tcPr>
-            <w:tcW w:w="3120" w:type="dxa"/>
-            <w:tcMar>
-              <w:top w:w="100" w:type="dxa"/>
-              <w:left w:w="100" w:type="dxa"/>
-              <w:bottom w:w="100" w:type="dxa"/>
-              <w:right w:w="100" w:type="dxa"/>
-            </w:tcMar>
-          </w:tcPr>
-          <w:p>
-            <w:pPr>
-              <w:widowControl w:val="0"/>
-              <w:spacing w:line="240" w:lineRule="auto"/>
-            </w:pPr>
-            <w:r>
-              <w:t>Plays when player is using boost</w:t>
-            </w:r>
+            <w:bookmarkStart w:id="13" w:name="_GoBack"/>
+            <w:bookmarkEnd w:id="13"/>
           </w:p>
         </w:tc>
       </w:tr>
@@ -2079,7 +2076,23 @@
         <w:t>W</w:t>
       </w:r>
       <w:r>
-        <w:t xml:space="preserve">e developed the game logo using Sketch, the shaders (Bokeh depth of Field and Screen Space Motion Blur) were written in HLSL/CG. </w:t>
+        <w:t xml:space="preserve">e developed the game logo using Sketch, the </w:t>
+      </w:r>
+      <w:proofErr w:type="spellStart"/>
+      <w:r>
+        <w:t>shaders</w:t>
+      </w:r>
+      <w:proofErr w:type="spellEnd"/>
+      <w:r>
+        <w:t xml:space="preserve"> (</w:t>
+      </w:r>
+      <w:proofErr w:type="spellStart"/>
+      <w:r>
+        <w:t>Bokeh</w:t>
+      </w:r>
+      <w:proofErr w:type="spellEnd"/>
+      <w:r>
+        <w:t xml:space="preserve"> depth of Field and Screen Space Motion Blur) were written in HLSL/CG. </w:t>
       </w:r>
     </w:p>
     <w:p/>
@@ -2097,7 +2110,15 @@
         <w:t>W</w:t>
       </w:r>
       <w:r>
-        <w:t>e developed the three songs Zomskrill, Vista, and Gold Drop as well as the sound effects Crash and Checkpoint. All of these sound effects were produced using FL Studio, Signature Edition (meaning we have rights to publish the music).</w:t>
+        <w:t xml:space="preserve">e developed the three songs </w:t>
+      </w:r>
+      <w:proofErr w:type="spellStart"/>
+      <w:r>
+        <w:t>Zomskrill</w:t>
+      </w:r>
+      <w:proofErr w:type="spellEnd"/>
+      <w:r>
+        <w:t>, Vista, and Gold Drop as well as the sound effects Crash and Checkpoint. All of these sound effects were produced using FL Studio, Signature Edition (meaning we have rights to publish the music).</w:t>
       </w:r>
     </w:p>
     <w:p/>
@@ -2123,8 +2144,6 @@
       <w:r>
         <w:t xml:space="preserve"> We developed C# scripts using Visual Studio 2015 Community.</w:t>
       </w:r>
-      <w:bookmarkStart w:id="13" w:name="_GoBack"/>
-      <w:bookmarkEnd w:id="13"/>
     </w:p>
     <w:sectPr>
       <w:headerReference w:type="default" r:id="rId28"/>

</xml_diff>

<commit_message>
updated with relevant informatin
</commit_message>
<xml_diff>
--- a/GameDesignDocument.docx
+++ b/GameDesignDocument.docx
@@ -354,810 +354,11 @@
       </w:r>
     </w:p>
     <w:p/>
-    <w:p/>
-    <w:p>
-      <w:r>
-        <w:lastRenderedPageBreak/>
-        <w:t xml:space="preserve"> </w:t>
-      </w:r>
-    </w:p>
-    <w:tbl>
-      <w:tblPr>
-        <w:tblStyle w:val="a0"/>
-        <w:tblW w:w="9660" w:type="dxa"/>
-        <w:tblBorders>
-          <w:top w:val="single" w:sz="6" w:space="0" w:color="000000"/>
-          <w:left w:val="single" w:sz="6" w:space="0" w:color="000000"/>
-          <w:bottom w:val="single" w:sz="6" w:space="0" w:color="000000"/>
-          <w:right w:val="single" w:sz="6" w:space="0" w:color="000000"/>
-          <w:insideH w:val="single" w:sz="6" w:space="0" w:color="000000"/>
-          <w:insideV w:val="single" w:sz="6" w:space="0" w:color="000000"/>
-        </w:tblBorders>
-        <w:tblLayout w:type="fixed"/>
-        <w:tblLook w:val="0600" w:firstRow="0" w:lastRow="0" w:firstColumn="0" w:lastColumn="0" w:noHBand="1" w:noVBand="1"/>
-      </w:tblPr>
-      <w:tblGrid>
-        <w:gridCol w:w="6750"/>
-        <w:gridCol w:w="2910"/>
-      </w:tblGrid>
-      <w:tr>
-        <w:trPr>
-          <w:trHeight w:val="11900"/>
-        </w:trPr>
-        <w:tc>
-          <w:tcPr>
-            <w:tcW w:w="6750" w:type="dxa"/>
-            <w:tcBorders>
-              <w:right w:val="single" w:sz="8" w:space="0" w:color="000000"/>
-            </w:tcBorders>
-            <w:tcMar>
-              <w:top w:w="100" w:type="dxa"/>
-              <w:left w:w="100" w:type="dxa"/>
-              <w:bottom w:w="100" w:type="dxa"/>
-              <w:right w:w="100" w:type="dxa"/>
-            </w:tcMar>
-          </w:tcPr>
-          <w:p>
-            <w:pPr>
-              <w:ind w:left="180" w:right="180"/>
-            </w:pPr>
-            <w:r>
-              <w:t>Table of Contents</w:t>
-            </w:r>
-          </w:p>
-          <w:p>
-            <w:pPr>
-              <w:ind w:left="180" w:right="180"/>
-            </w:pPr>
-            <w:hyperlink r:id="rId7">
-              <w:r>
-                <w:rPr>
-                  <w:color w:val="1155CC"/>
-                  <w:sz w:val="20"/>
-                  <w:szCs w:val="20"/>
-                </w:rPr>
-                <w:t>1 Game Overview</w:t>
-              </w:r>
-            </w:hyperlink>
-          </w:p>
-          <w:p>
-            <w:pPr>
-              <w:ind w:left="180" w:right="180"/>
-            </w:pPr>
-            <w:hyperlink r:id="rId8">
-              <w:r>
-                <w:rPr>
-                  <w:color w:val="1155CC"/>
-                  <w:sz w:val="20"/>
-                  <w:szCs w:val="20"/>
-                </w:rPr>
-                <w:t>2 High Concept</w:t>
-              </w:r>
-            </w:hyperlink>
-          </w:p>
-          <w:p>
-            <w:pPr>
-              <w:ind w:left="180" w:right="180"/>
-            </w:pPr>
-            <w:hyperlink r:id="rId9">
-              <w:r>
-                <w:rPr>
-                  <w:color w:val="1155CC"/>
-                  <w:sz w:val="20"/>
-                  <w:szCs w:val="20"/>
-                </w:rPr>
-                <w:t>3 Synopsis</w:t>
-              </w:r>
-            </w:hyperlink>
-          </w:p>
-          <w:p>
-            <w:pPr>
-              <w:ind w:left="180" w:right="180"/>
-            </w:pPr>
-            <w:hyperlink r:id="rId10">
-              <w:r>
-                <w:rPr>
-                  <w:color w:val="1155CC"/>
-                  <w:sz w:val="20"/>
-                  <w:szCs w:val="20"/>
-                </w:rPr>
-                <w:t>4 Game Objectives</w:t>
-              </w:r>
-            </w:hyperlink>
-          </w:p>
-          <w:p>
-            <w:pPr>
-              <w:ind w:left="180" w:right="180"/>
-            </w:pPr>
-            <w:hyperlink r:id="rId11">
-              <w:r>
-                <w:rPr>
-                  <w:color w:val="1155CC"/>
-                  <w:sz w:val="20"/>
-                  <w:szCs w:val="20"/>
-                </w:rPr>
-                <w:t>5 Game Rules</w:t>
-              </w:r>
-            </w:hyperlink>
-          </w:p>
-          <w:p>
-            <w:pPr>
-              <w:ind w:left="180" w:right="180"/>
-            </w:pPr>
-            <w:hyperlink r:id="rId12">
-              <w:r>
-                <w:rPr>
-                  <w:color w:val="1155CC"/>
-                  <w:sz w:val="20"/>
-                  <w:szCs w:val="20"/>
-                </w:rPr>
-                <w:t>6 Game Play</w:t>
-              </w:r>
-            </w:hyperlink>
-          </w:p>
-          <w:p>
-            <w:pPr>
-              <w:ind w:left="180" w:right="180"/>
-            </w:pPr>
-            <w:r>
-              <w:rPr>
-                <w:color w:val="222222"/>
-                <w:sz w:val="20"/>
-                <w:szCs w:val="20"/>
-              </w:rPr>
-              <w:t xml:space="preserve"> </w:t>
-            </w:r>
-            <w:hyperlink r:id="rId13">
-              <w:r>
-                <w:rPr>
-                  <w:color w:val="222222"/>
-                  <w:sz w:val="20"/>
-                  <w:szCs w:val="20"/>
-                </w:rPr>
-                <w:t xml:space="preserve"> </w:t>
-              </w:r>
-            </w:hyperlink>
-            <w:hyperlink r:id="rId14">
-              <w:r>
-                <w:rPr>
-                  <w:color w:val="1155CC"/>
-                  <w:sz w:val="20"/>
-                  <w:szCs w:val="20"/>
-                </w:rPr>
-                <w:t>6.1 Game Controls</w:t>
-              </w:r>
-            </w:hyperlink>
-          </w:p>
-          <w:p>
-            <w:pPr>
-              <w:ind w:left="180" w:right="180"/>
-            </w:pPr>
-            <w:r>
-              <w:rPr>
-                <w:color w:val="222222"/>
-                <w:sz w:val="20"/>
-                <w:szCs w:val="20"/>
-              </w:rPr>
-              <w:t xml:space="preserve"> </w:t>
-            </w:r>
-            <w:hyperlink r:id="rId15">
-              <w:r>
-                <w:rPr>
-                  <w:color w:val="222222"/>
-                  <w:sz w:val="20"/>
-                  <w:szCs w:val="20"/>
-                </w:rPr>
-                <w:t xml:space="preserve"> </w:t>
-              </w:r>
-            </w:hyperlink>
-            <w:hyperlink r:id="rId16">
-              <w:r>
-                <w:rPr>
-                  <w:color w:val="1155CC"/>
-                  <w:sz w:val="20"/>
-                  <w:szCs w:val="20"/>
-                </w:rPr>
-                <w:t>6.2 Maps</w:t>
-              </w:r>
-            </w:hyperlink>
-          </w:p>
-          <w:p>
-            <w:pPr>
-              <w:ind w:left="180" w:right="180"/>
-            </w:pPr>
-            <w:hyperlink r:id="rId17">
-              <w:r>
-                <w:rPr>
-                  <w:color w:val="1155CC"/>
-                  <w:sz w:val="20"/>
-                  <w:szCs w:val="20"/>
-                </w:rPr>
-                <w:t>7 Players</w:t>
-              </w:r>
-            </w:hyperlink>
-          </w:p>
-          <w:p>
-            <w:pPr>
-              <w:ind w:left="180" w:right="180"/>
-            </w:pPr>
-            <w:r>
-              <w:rPr>
-                <w:color w:val="222222"/>
-                <w:sz w:val="20"/>
-                <w:szCs w:val="20"/>
-              </w:rPr>
-              <w:t xml:space="preserve"> </w:t>
-            </w:r>
-            <w:hyperlink r:id="rId18">
-              <w:r>
-                <w:rPr>
-                  <w:color w:val="222222"/>
-                  <w:sz w:val="20"/>
-                  <w:szCs w:val="20"/>
-                </w:rPr>
-                <w:t xml:space="preserve"> </w:t>
-              </w:r>
-            </w:hyperlink>
-            <w:hyperlink r:id="rId19">
-              <w:r>
-                <w:rPr>
-                  <w:color w:val="1155CC"/>
-                  <w:sz w:val="20"/>
-                  <w:szCs w:val="20"/>
-                </w:rPr>
-                <w:t>7.1 Characters</w:t>
-              </w:r>
-            </w:hyperlink>
-          </w:p>
-          <w:p>
-            <w:pPr>
-              <w:ind w:left="180" w:right="180"/>
-            </w:pPr>
-            <w:hyperlink r:id="rId20">
-              <w:r>
-                <w:rPr>
-                  <w:color w:val="1155CC"/>
-                  <w:sz w:val="20"/>
-                  <w:szCs w:val="20"/>
-                </w:rPr>
-                <w:t>8 Art</w:t>
-              </w:r>
-            </w:hyperlink>
-          </w:p>
-          <w:p>
-            <w:pPr>
-              <w:ind w:left="180" w:right="180"/>
-            </w:pPr>
-            <w:r>
-              <w:rPr>
-                <w:color w:val="222222"/>
-                <w:sz w:val="20"/>
-                <w:szCs w:val="20"/>
-              </w:rPr>
-              <w:t xml:space="preserve"> </w:t>
-            </w:r>
-            <w:hyperlink r:id="rId21">
-              <w:r>
-                <w:rPr>
-                  <w:color w:val="222222"/>
-                  <w:sz w:val="20"/>
-                  <w:szCs w:val="20"/>
-                </w:rPr>
-                <w:t xml:space="preserve"> </w:t>
-              </w:r>
-            </w:hyperlink>
-            <w:hyperlink r:id="rId22">
-              <w:r>
-                <w:rPr>
-                  <w:color w:val="1155CC"/>
-                  <w:sz w:val="20"/>
-                  <w:szCs w:val="20"/>
-                </w:rPr>
-                <w:t>8.1 Setting</w:t>
-              </w:r>
-            </w:hyperlink>
-          </w:p>
-          <w:p>
-            <w:pPr>
-              <w:ind w:left="180" w:right="180"/>
-            </w:pPr>
-            <w:r>
-              <w:rPr>
-                <w:color w:val="222222"/>
-                <w:sz w:val="20"/>
-                <w:szCs w:val="20"/>
-              </w:rPr>
-              <w:t xml:space="preserve"> </w:t>
-            </w:r>
-            <w:hyperlink r:id="rId23">
-              <w:r>
-                <w:rPr>
-                  <w:color w:val="222222"/>
-                  <w:sz w:val="20"/>
-                  <w:szCs w:val="20"/>
-                </w:rPr>
-                <w:t xml:space="preserve"> </w:t>
-              </w:r>
-            </w:hyperlink>
-            <w:hyperlink r:id="rId24">
-              <w:r>
-                <w:rPr>
-                  <w:color w:val="1155CC"/>
-                  <w:sz w:val="20"/>
-                  <w:szCs w:val="20"/>
-                </w:rPr>
-                <w:t>8.2 Level Design</w:t>
-              </w:r>
-            </w:hyperlink>
-          </w:p>
-          <w:p>
-            <w:pPr>
-              <w:ind w:left="180" w:right="180"/>
-            </w:pPr>
-            <w:r>
-              <w:rPr>
-                <w:color w:val="222222"/>
-                <w:sz w:val="20"/>
-                <w:szCs w:val="20"/>
-              </w:rPr>
-              <w:t xml:space="preserve"> </w:t>
-            </w:r>
-            <w:hyperlink r:id="rId25">
-              <w:r>
-                <w:rPr>
-                  <w:color w:val="222222"/>
-                  <w:sz w:val="20"/>
-                  <w:szCs w:val="20"/>
-                </w:rPr>
-                <w:t xml:space="preserve"> </w:t>
-              </w:r>
-            </w:hyperlink>
-            <w:hyperlink r:id="rId26">
-              <w:r>
-                <w:rPr>
-                  <w:color w:val="1155CC"/>
-                  <w:sz w:val="20"/>
-                  <w:szCs w:val="20"/>
-                </w:rPr>
-                <w:t>8.3 Audio</w:t>
-              </w:r>
-            </w:hyperlink>
-          </w:p>
-          <w:p>
-            <w:pPr>
-              <w:ind w:left="180" w:right="180"/>
-            </w:pPr>
-            <w:r>
-              <w:rPr>
-                <w:color w:val="1155CC"/>
-                <w:sz w:val="20"/>
-                <w:szCs w:val="20"/>
-              </w:rPr>
-              <w:t xml:space="preserve">  8.4 What you Developed</w:t>
-            </w:r>
-          </w:p>
-          <w:p>
-            <w:pPr>
-              <w:ind w:left="180" w:right="180"/>
-            </w:pPr>
-            <w:r>
-              <w:t xml:space="preserve"> </w:t>
-            </w:r>
-          </w:p>
-          <w:tbl>
-            <w:tblPr>
-              <w:tblStyle w:val="a"/>
-              <w:tblW w:w="4125" w:type="dxa"/>
-              <w:tblBorders>
-                <w:top w:val="nil"/>
-                <w:left w:val="nil"/>
-                <w:bottom w:val="nil"/>
-                <w:right w:val="nil"/>
-                <w:insideH w:val="nil"/>
-                <w:insideV w:val="nil"/>
-              </w:tblBorders>
-              <w:tblLayout w:type="fixed"/>
-              <w:tblLook w:val="0600" w:firstRow="0" w:lastRow="0" w:firstColumn="0" w:lastColumn="0" w:noHBand="1" w:noVBand="1"/>
-            </w:tblPr>
-            <w:tblGrid>
-              <w:gridCol w:w="4125"/>
-            </w:tblGrid>
-            <w:tr>
-              <w:tc>
-                <w:tcPr>
-                  <w:tcW w:w="4125" w:type="dxa"/>
-                  <w:tcMar>
-                    <w:top w:w="100" w:type="dxa"/>
-                    <w:left w:w="100" w:type="dxa"/>
-                    <w:bottom w:w="100" w:type="dxa"/>
-                    <w:right w:w="100" w:type="dxa"/>
-                  </w:tcMar>
-                </w:tcPr>
-                <w:p>
-                  <w:r>
-                    <w:t xml:space="preserve"> </w:t>
-                  </w:r>
-                </w:p>
-              </w:tc>
-            </w:tr>
-          </w:tbl>
-          <w:p>
-            <w:pPr>
-              <w:widowControl w:val="0"/>
-            </w:pPr>
-          </w:p>
-        </w:tc>
-        <w:tc>
-          <w:tcPr>
-            <w:tcW w:w="2910" w:type="dxa"/>
-            <w:tcMar>
-              <w:top w:w="100" w:type="dxa"/>
-              <w:left w:w="100" w:type="dxa"/>
-              <w:bottom w:w="100" w:type="dxa"/>
-              <w:right w:w="100" w:type="dxa"/>
-            </w:tcMar>
-          </w:tcPr>
-          <w:p>
-            <w:pPr>
-              <w:ind w:right="-380"/>
-            </w:pPr>
-            <w:r>
-              <w:t>Game Development Team Members</w:t>
-            </w:r>
-          </w:p>
-          <w:p>
-            <w:r>
-              <w:rPr>
-                <w:sz w:val="20"/>
-                <w:szCs w:val="20"/>
-              </w:rPr>
-              <w:t xml:space="preserve">                    </w:t>
-            </w:r>
-            <w:r>
-              <w:rPr>
-                <w:sz w:val="20"/>
-                <w:szCs w:val="20"/>
-              </w:rPr>
-              <w:tab/>
-            </w:r>
-          </w:p>
-          <w:p>
-            <w:r>
-              <w:rPr>
-                <w:color w:val="99AEAB"/>
-                <w:sz w:val="14"/>
-                <w:szCs w:val="14"/>
-              </w:rPr>
-              <w:t>PRODUCER</w:t>
-            </w:r>
-          </w:p>
-          <w:p>
-            <w:r>
-              <w:rPr>
-                <w:sz w:val="18"/>
-                <w:szCs w:val="18"/>
-              </w:rPr>
-              <w:t>Kevin</w:t>
-            </w:r>
-          </w:p>
-          <w:p>
-            <w:r>
-              <w:rPr>
-                <w:sz w:val="20"/>
-                <w:szCs w:val="20"/>
-              </w:rPr>
-              <w:t xml:space="preserve">                                </w:t>
-            </w:r>
-            <w:r>
-              <w:rPr>
-                <w:sz w:val="20"/>
-                <w:szCs w:val="20"/>
-              </w:rPr>
-              <w:tab/>
-            </w:r>
-          </w:p>
-          <w:p>
-            <w:r>
-              <w:rPr>
-                <w:color w:val="99AEAB"/>
-                <w:sz w:val="14"/>
-                <w:szCs w:val="14"/>
-              </w:rPr>
-              <w:t>PRODUCTION MANAGER</w:t>
-            </w:r>
-          </w:p>
-          <w:p>
-            <w:r>
-              <w:rPr>
-                <w:sz w:val="18"/>
-                <w:szCs w:val="18"/>
-              </w:rPr>
-              <w:t>Kevin as himself</w:t>
-            </w:r>
-          </w:p>
-          <w:p>
-            <w:r>
-              <w:rPr>
-                <w:sz w:val="20"/>
-                <w:szCs w:val="20"/>
-              </w:rPr>
-              <w:t xml:space="preserve">                    </w:t>
-            </w:r>
-            <w:r>
-              <w:rPr>
-                <w:sz w:val="20"/>
-                <w:szCs w:val="20"/>
-              </w:rPr>
-              <w:tab/>
-            </w:r>
-          </w:p>
-          <w:p>
-            <w:r>
-              <w:rPr>
-                <w:color w:val="99AEAB"/>
-                <w:sz w:val="14"/>
-                <w:szCs w:val="14"/>
-              </w:rPr>
-              <w:t>PRODUCTION COORDINATOR</w:t>
-            </w:r>
-          </w:p>
-          <w:p>
-            <w:r>
-              <w:rPr>
-                <w:sz w:val="18"/>
-                <w:szCs w:val="18"/>
-              </w:rPr>
-              <w:t>Kevin as “Kevin”</w:t>
-            </w:r>
-          </w:p>
-          <w:p>
-            <w:r>
-              <w:t xml:space="preserve"> </w:t>
-            </w:r>
-          </w:p>
-          <w:p>
-            <w:r>
-              <w:rPr>
-                <w:color w:val="99AEAB"/>
-                <w:sz w:val="14"/>
-                <w:szCs w:val="14"/>
-              </w:rPr>
-              <w:t>GAME DESIGNERS</w:t>
-            </w:r>
-          </w:p>
-          <w:p>
-            <w:r>
-              <w:rPr>
-                <w:sz w:val="18"/>
-                <w:szCs w:val="18"/>
-              </w:rPr>
-              <w:t>Barry</w:t>
-            </w:r>
-          </w:p>
-          <w:p>
-            <w:r>
-              <w:t xml:space="preserve"> </w:t>
-            </w:r>
-          </w:p>
-          <w:p>
-            <w:r>
-              <w:rPr>
-                <w:color w:val="99AEAB"/>
-                <w:sz w:val="14"/>
-                <w:szCs w:val="14"/>
-              </w:rPr>
-              <w:t>SYSTEMS/IT COORDINATOR</w:t>
-            </w:r>
-          </w:p>
-          <w:p>
-            <w:proofErr w:type="spellStart"/>
-            <w:r>
-              <w:rPr>
-                <w:sz w:val="18"/>
-                <w:szCs w:val="18"/>
-              </w:rPr>
-              <w:t>Iyac</w:t>
-            </w:r>
-            <w:proofErr w:type="spellEnd"/>
-          </w:p>
-          <w:p>
-            <w:r>
-              <w:t xml:space="preserve"> </w:t>
-            </w:r>
-          </w:p>
-          <w:p>
-            <w:r>
-              <w:rPr>
-                <w:color w:val="99AEAB"/>
-                <w:sz w:val="14"/>
-                <w:szCs w:val="14"/>
-              </w:rPr>
-              <w:t>PROGRAMMERS</w:t>
-            </w:r>
-          </w:p>
-          <w:p>
-            <w:r>
-              <w:rPr>
-                <w:sz w:val="18"/>
-                <w:szCs w:val="18"/>
-              </w:rPr>
-              <w:t>Barry, Kevin</w:t>
-            </w:r>
-          </w:p>
-          <w:p>
-            <w:r>
-              <w:t xml:space="preserve"> </w:t>
-            </w:r>
-          </w:p>
-          <w:p>
-            <w:r>
-              <w:rPr>
-                <w:color w:val="99AEAB"/>
-                <w:sz w:val="14"/>
-                <w:szCs w:val="14"/>
-              </w:rPr>
-              <w:t>TECHNICAL ARTISTS</w:t>
-            </w:r>
-          </w:p>
-          <w:p>
-            <w:r>
-              <w:rPr>
-                <w:sz w:val="18"/>
-                <w:szCs w:val="18"/>
-              </w:rPr>
-              <w:t>Barry/</w:t>
-            </w:r>
-            <w:proofErr w:type="spellStart"/>
-            <w:r>
-              <w:rPr>
-                <w:sz w:val="18"/>
-                <w:szCs w:val="18"/>
-              </w:rPr>
-              <w:t>Iyac</w:t>
-            </w:r>
-            <w:proofErr w:type="spellEnd"/>
-          </w:p>
-          <w:p>
-            <w:r>
-              <w:t xml:space="preserve"> </w:t>
-            </w:r>
-          </w:p>
-          <w:p>
-            <w:r>
-              <w:rPr>
-                <w:color w:val="99AEAB"/>
-                <w:sz w:val="14"/>
-                <w:szCs w:val="14"/>
-              </w:rPr>
-              <w:t>AUDIO ENGINEERS</w:t>
-            </w:r>
-          </w:p>
-          <w:p>
-            <w:r>
-              <w:rPr>
-                <w:sz w:val="18"/>
-                <w:szCs w:val="18"/>
-              </w:rPr>
-              <w:t>Kyle</w:t>
-            </w:r>
-          </w:p>
-          <w:p>
-            <w:r>
-              <w:t xml:space="preserve"> </w:t>
-            </w:r>
-          </w:p>
-          <w:p>
-            <w:r>
-              <w:rPr>
-                <w:color w:val="99AEAB"/>
-                <w:sz w:val="14"/>
-                <w:szCs w:val="14"/>
-              </w:rPr>
-              <w:t>UX TESTERS</w:t>
-            </w:r>
-          </w:p>
-          <w:p>
-            <w:r>
-              <w:rPr>
-                <w:sz w:val="18"/>
-                <w:szCs w:val="18"/>
-              </w:rPr>
-              <w:t xml:space="preserve">Adrian, Barry, Kevin, Kyle, </w:t>
-            </w:r>
-            <w:proofErr w:type="spellStart"/>
-            <w:r>
-              <w:rPr>
-                <w:sz w:val="18"/>
-                <w:szCs w:val="18"/>
-              </w:rPr>
-              <w:t>Iyac</w:t>
-            </w:r>
-            <w:proofErr w:type="spellEnd"/>
-          </w:p>
-          <w:p>
-            <w:r>
-              <w:rPr>
-                <w:sz w:val="20"/>
-                <w:szCs w:val="20"/>
-              </w:rPr>
-              <w:t xml:space="preserve">                                </w:t>
-            </w:r>
-            <w:r>
-              <w:rPr>
-                <w:sz w:val="20"/>
-                <w:szCs w:val="20"/>
-              </w:rPr>
-              <w:tab/>
-              <w:t xml:space="preserve">                     </w:t>
-            </w:r>
-            <w:r>
-              <w:rPr>
-                <w:sz w:val="20"/>
-                <w:szCs w:val="20"/>
-              </w:rPr>
-              <w:tab/>
-            </w:r>
-          </w:p>
-          <w:p>
-            <w:r>
-              <w:t xml:space="preserve"> </w:t>
-            </w:r>
-          </w:p>
-          <w:p>
-            <w:r>
-              <w:t xml:space="preserve"> </w:t>
-            </w:r>
-          </w:p>
-          <w:p>
-            <w:r>
-              <w:t xml:space="preserve"> </w:t>
-            </w:r>
-          </w:p>
-        </w:tc>
-      </w:tr>
-    </w:tbl>
-    <w:p/>
-    <w:tbl>
-      <w:tblPr>
-        <w:tblStyle w:val="a1"/>
-        <w:tblW w:w="8910" w:type="dxa"/>
-        <w:tblBorders>
-          <w:top w:val="nil"/>
-          <w:left w:val="nil"/>
-          <w:bottom w:val="nil"/>
-          <w:right w:val="nil"/>
-          <w:insideH w:val="nil"/>
-          <w:insideV w:val="nil"/>
-        </w:tblBorders>
-        <w:tblLayout w:type="fixed"/>
-        <w:tblLook w:val="0600" w:firstRow="0" w:lastRow="0" w:firstColumn="0" w:lastColumn="0" w:noHBand="1" w:noVBand="1"/>
-      </w:tblPr>
-      <w:tblGrid>
-        <w:gridCol w:w="8910"/>
-      </w:tblGrid>
-      <w:tr>
-        <w:tc>
-          <w:tcPr>
-            <w:tcW w:w="8910" w:type="dxa"/>
-            <w:tcMar>
-              <w:top w:w="100" w:type="dxa"/>
-              <w:left w:w="100" w:type="dxa"/>
-              <w:bottom w:w="100" w:type="dxa"/>
-              <w:right w:w="100" w:type="dxa"/>
-            </w:tcMar>
-          </w:tcPr>
-          <w:p>
-            <w:pPr>
-              <w:widowControl w:val="0"/>
-            </w:pPr>
-            <w:r>
-              <w:lastRenderedPageBreak/>
-              <w:t xml:space="preserve"> </w:t>
-            </w:r>
-          </w:p>
-        </w:tc>
-      </w:tr>
-    </w:tbl>
+    <w:p>
+      <w:r>
+        <w:t xml:space="preserve"> </w:t>
+      </w:r>
+    </w:p>
     <w:p>
       <w:r>
         <w:rPr>
@@ -1165,69 +366,86 @@
           <w:sz w:val="46"/>
           <w:szCs w:val="46"/>
         </w:rPr>
+        <w:lastRenderedPageBreak/>
         <w:t>1 Game Overview</w:t>
       </w:r>
     </w:p>
     <w:p>
       <w:r>
         <w:rPr>
-          <w:sz w:val="20"/>
-          <w:szCs w:val="20"/>
-        </w:rPr>
-        <w:t>Title: Rocket Car</w:t>
-      </w:r>
-    </w:p>
-    <w:p>
-      <w:r>
-        <w:rPr>
-          <w:sz w:val="20"/>
-          <w:szCs w:val="20"/>
-        </w:rPr>
-        <w:t>Platform: PC Standalone</w:t>
-      </w:r>
-    </w:p>
-    <w:p>
-      <w:r>
-        <w:rPr>
-          <w:sz w:val="20"/>
-          <w:szCs w:val="20"/>
-        </w:rPr>
-        <w:t>Genre: Racing Game</w:t>
-      </w:r>
-      <w:r>
-        <w:rPr>
-          <w:sz w:val="20"/>
-          <w:szCs w:val="20"/>
-        </w:rPr>
+          <w:b/>
+        </w:rPr>
+        <w:t>Title:</w:t>
+      </w:r>
+      <w:r>
+        <w:t xml:space="preserve"> Rocket Car</w:t>
+      </w:r>
+    </w:p>
+    <w:p>
+      <w:r>
+        <w:rPr>
+          <w:b/>
+        </w:rPr>
+        <w:t>Platform:</w:t>
+      </w:r>
+      <w:r>
+        <w:t xml:space="preserve"> PC Standalone</w:t>
+      </w:r>
+    </w:p>
+    <w:p>
+      <w:r>
+        <w:rPr>
+          <w:b/>
+        </w:rPr>
+        <w:t>Genre:</w:t>
+      </w:r>
+      <w:r>
+        <w:t xml:space="preserve"> Racing Game</w:t>
+      </w:r>
+      <w:r>
         <w:br/>
-        <w:t>Rating: E for Everyone</w:t>
-      </w:r>
-    </w:p>
-    <w:p>
-      <w:r>
-        <w:rPr>
-          <w:sz w:val="20"/>
-          <w:szCs w:val="20"/>
-        </w:rPr>
-        <w:t xml:space="preserve">Target: Casual gamers </w:t>
-      </w:r>
-    </w:p>
-    <w:p>
-      <w:r>
-        <w:rPr>
-          <w:sz w:val="20"/>
-          <w:szCs w:val="20"/>
-        </w:rPr>
-        <w:t>Release Date: Q4, 2016</w:t>
-      </w:r>
-    </w:p>
-    <w:p>
-      <w:r>
-        <w:rPr>
-          <w:sz w:val="20"/>
-          <w:szCs w:val="20"/>
-        </w:rPr>
-        <w:t>Publisher: Rocket Game Assembler Inc.</w:t>
+      </w:r>
+      <w:r>
+        <w:rPr>
+          <w:b/>
+        </w:rPr>
+        <w:t>Rating:</w:t>
+      </w:r>
+      <w:r>
+        <w:t xml:space="preserve"> E for Everyone</w:t>
+      </w:r>
+    </w:p>
+    <w:p>
+      <w:r>
+        <w:rPr>
+          <w:b/>
+        </w:rPr>
+        <w:t>Target:</w:t>
+      </w:r>
+      <w:r>
+        <w:t xml:space="preserve"> Casual gamers </w:t>
+      </w:r>
+    </w:p>
+    <w:p>
+      <w:r>
+        <w:rPr>
+          <w:b/>
+        </w:rPr>
+        <w:t>Release Date:</w:t>
+      </w:r>
+      <w:r>
+        <w:t xml:space="preserve"> Q4, 2016</w:t>
+      </w:r>
+    </w:p>
+    <w:p>
+      <w:r>
+        <w:rPr>
+          <w:b/>
+        </w:rPr>
+        <w:t>Publisher:</w:t>
+      </w:r>
+      <w:r>
+        <w:t xml:space="preserve"> Rocket Game Assembler Inc.</w:t>
       </w:r>
     </w:p>
     <w:p>
@@ -1239,13 +457,21 @@
       </w:r>
     </w:p>
     <w:p>
-      <w:r>
+      <w:pPr>
+        <w:rPr>
+          <w:b/>
+        </w:rPr>
+      </w:pPr>
+      <w:r>
+        <w:rPr>
+          <w:b/>
+        </w:rPr>
         <w:t xml:space="preserve">Description: </w:t>
       </w:r>
     </w:p>
     <w:p>
       <w:r>
-        <w:t>Description: Rocket Car is a game set in outer space. You are presented with a couple of tracks to choose from. You are racing against time, therefore, you have to complete the number of laps in the least amount of time possible.</w:t>
+        <w:t>Rocket Car is a game set in outer space. You are presented with a couple of tracks to choose from. You are racing against time, therefore, you have to complete the number of laps in the least amount of time possible.</w:t>
       </w:r>
     </w:p>
     <w:p>
@@ -1264,18 +490,16 @@
           <w:sz w:val="46"/>
           <w:szCs w:val="46"/>
         </w:rPr>
-        <w:t xml:space="preserve">2 High </w:t>
-      </w:r>
-      <w:proofErr w:type="spellStart"/>
+        <w:t>2 High Concep</w:t>
+      </w:r>
       <w:r>
         <w:rPr>
           <w:b/>
           <w:sz w:val="46"/>
           <w:szCs w:val="46"/>
         </w:rPr>
-        <w:t>Concep</w:t>
-      </w:r>
-      <w:proofErr w:type="spellEnd"/>
+        <w:t>t</w:t>
+      </w:r>
     </w:p>
     <w:p>
       <w:r>
@@ -1347,7 +571,35 @@
     </w:p>
     <w:p>
       <w:r>
-        <w:t>The sole objective of the game is to complete the required amount of laps in the quickest time possible.</w:t>
+        <w:t>There are two different game types which determine your objective:</w:t>
+      </w:r>
+    </w:p>
+    <w:p>
+      <w:r>
+        <w:tab/>
+      </w:r>
+      <w:r>
+        <w:rPr>
+          <w:b/>
+        </w:rPr>
+        <w:t>Laps</w:t>
+      </w:r>
+      <w:r>
+        <w:t xml:space="preserve"> – complete the required amount of laps in the quickest time possible.</w:t>
+      </w:r>
+    </w:p>
+    <w:p>
+      <w:r>
+        <w:tab/>
+      </w:r>
+      <w:r>
+        <w:rPr>
+          <w:b/>
+        </w:rPr>
+        <w:t>Race to the Finish</w:t>
+      </w:r>
+      <w:r>
+        <w:t xml:space="preserve"> – get to the end of the track as fast as possible.</w:t>
       </w:r>
     </w:p>
     <w:p>
@@ -1371,7 +623,13 @@
     </w:p>
     <w:p>
       <w:r>
-        <w:t>Do not fall off the race track. If you do so, you are DEAD.</w:t>
+        <w:t>Do not fall off the race track. If you do so, you are DEAD</w:t>
+      </w:r>
+      <w:r>
+        <w:t xml:space="preserve"> (and will respawn at the last checkpoint reached)</w:t>
+      </w:r>
+      <w:r>
+        <w:t>.</w:t>
       </w:r>
     </w:p>
     <w:p>
@@ -1417,6 +675,9 @@
       <w:r>
         <w:t>Use the WASD keys to move. Left Shift to apply a boost to your car. Space bar to drift.</w:t>
       </w:r>
+      <w:r>
+        <w:t xml:space="preserve"> R to respawn at the last checkpoint. Escape, Enter/Return, or P to pause the game.</w:t>
+      </w:r>
     </w:p>
     <w:p>
       <w:pPr>
@@ -1440,7 +701,13 @@
     </w:p>
     <w:p>
       <w:r>
-        <w:t>Currently, there are 2 levels. A lava planet level and a planet with asteroid belt level.</w:t>
+        <w:t>Currently, t</w:t>
+      </w:r>
+      <w:r>
+        <w:t>here are 3</w:t>
+      </w:r>
+      <w:r>
+        <w:t xml:space="preserve"> levels. A lava planet level, planet with asteroid belt level, and a practice course.</w:t>
       </w:r>
     </w:p>
     <w:p>
@@ -1459,7 +726,7 @@
           <w:sz w:val="46"/>
           <w:szCs w:val="46"/>
         </w:rPr>
-        <w:t>7 Players (optional)</w:t>
+        <w:t>7 Players</w:t>
       </w:r>
       <w:r>
         <w:rPr>
@@ -1487,7 +754,7 @@
                     <pic:cNvPicPr preferRelativeResize="0"/>
                   </pic:nvPicPr>
                   <pic:blipFill>
-                    <a:blip r:embed="rId27"/>
+                    <a:blip r:embed="rId7"/>
                     <a:srcRect/>
                     <a:stretch>
                       <a:fillRect/>
@@ -1531,13 +798,31 @@
     </w:p>
     <w:p>
       <w:r>
-        <w:t xml:space="preserve">The player races through the tracks in outer space in this stellar red race car.  </w:t>
+        <w:t>The player races through the tracks in outer spa</w:t>
+      </w:r>
+      <w:r>
+        <w:t xml:space="preserve">ce in this stellar red race car, dubbed the </w:t>
+      </w:r>
+      <w:r>
+        <w:rPr>
+          <w:i/>
+        </w:rPr>
+        <w:t>Rocket Car</w:t>
+      </w:r>
+      <w:r>
+        <w:rPr>
+          <w:i/>
+        </w:rPr>
+        <w:t>.</w:t>
+      </w:r>
+      <w:r>
+        <w:t xml:space="preserve">  </w:t>
       </w:r>
     </w:p>
     <w:p/>
     <w:p>
       <w:r>
-        <w:t>Top Speed : 400 mph</w:t>
+        <w:t>Weight: 400 kg</w:t>
       </w:r>
     </w:p>
     <w:p>
@@ -1553,6 +838,17 @@
     <w:p>
       <w:r>
         <w:t>Slip Limit .3</w:t>
+      </w:r>
+    </w:p>
+    <w:p>
+      <w:r>
+        <w:t xml:space="preserve">Thruster Force: </w:t>
+      </w:r>
+      <w:r>
+        <w:t>10000</w:t>
+      </w:r>
+      <w:r>
+        <w:t xml:space="preserve"> Newtons</w:t>
       </w:r>
     </w:p>
     <w:p>
@@ -1619,8 +915,13 @@
     </w:p>
     <w:p>
       <w:r>
-        <w:t>The levels consist of tracks of varying difficulty. Players must manage their speed to make jumps, master control of their vehicle so as not to fly off of the tracks all while trying to complete a certain number of laps.</w:t>
-      </w:r>
+        <w:t xml:space="preserve">The levels consist of tracks of varying difficulty. Players must manage their speed to make jumps, master control of their vehicle so as not to fly off of the tracks all while trying to complete a </w:t>
+      </w:r>
+      <w:r>
+        <w:t>certain number of laps or get to the end as fast as possible.</w:t>
+      </w:r>
+      <w:bookmarkStart w:id="12" w:name="_GoBack"/>
+      <w:bookmarkEnd w:id="12"/>
     </w:p>
     <w:p>
       <w:pPr>
@@ -1630,8 +931,8 @@
         <w:spacing w:after="80"/>
         <w:contextualSpacing w:val="0"/>
       </w:pPr>
-      <w:bookmarkStart w:id="12" w:name="_czczfvn1u1oc" w:colFirst="0" w:colLast="0"/>
-      <w:bookmarkEnd w:id="12"/>
+      <w:bookmarkStart w:id="13" w:name="_czczfvn1u1oc" w:colFirst="0" w:colLast="0"/>
+      <w:bookmarkEnd w:id="13"/>
       <w:r>
         <w:rPr>
           <w:b/>
@@ -1682,6 +983,7 @@
               <w:rPr>
                 <w:b/>
               </w:rPr>
+              <w:lastRenderedPageBreak/>
               <w:t>Name</w:t>
             </w:r>
           </w:p>
@@ -1749,11 +1051,9 @@
               <w:widowControl w:val="0"/>
               <w:spacing w:line="240" w:lineRule="auto"/>
             </w:pPr>
-            <w:proofErr w:type="spellStart"/>
             <w:r>
               <w:t>Zomskrill</w:t>
             </w:r>
-            <w:proofErr w:type="spellEnd"/>
           </w:p>
         </w:tc>
         <w:tc>
@@ -1876,7 +1176,6 @@
               <w:spacing w:line="240" w:lineRule="auto"/>
             </w:pPr>
             <w:r>
-              <w:lastRenderedPageBreak/>
               <w:t>Gold Drop</w:t>
             </w:r>
           </w:p>
@@ -2043,8 +1342,6 @@
             <w:r>
               <w:t>Plays when checkpoints are passed</w:t>
             </w:r>
-            <w:bookmarkStart w:id="13" w:name="_GoBack"/>
-            <w:bookmarkEnd w:id="13"/>
           </w:p>
         </w:tc>
       </w:tr>
@@ -2076,23 +1373,7 @@
         <w:t>W</w:t>
       </w:r>
       <w:r>
-        <w:t xml:space="preserve">e developed the game logo using Sketch, the </w:t>
-      </w:r>
-      <w:proofErr w:type="spellStart"/>
-      <w:r>
-        <w:t>shaders</w:t>
-      </w:r>
-      <w:proofErr w:type="spellEnd"/>
-      <w:r>
-        <w:t xml:space="preserve"> (</w:t>
-      </w:r>
-      <w:proofErr w:type="spellStart"/>
-      <w:r>
-        <w:t>Bokeh</w:t>
-      </w:r>
-      <w:proofErr w:type="spellEnd"/>
-      <w:r>
-        <w:t xml:space="preserve"> depth of Field and Screen Space Motion Blur) were written in HLSL/CG. </w:t>
+        <w:t xml:space="preserve">e developed the game logo using Sketch, the shaders (Bokeh depth of Field and Screen Space Motion Blur) were written in HLSL/CG. </w:t>
       </w:r>
     </w:p>
     <w:p/>
@@ -2110,15 +1391,7 @@
         <w:t>W</w:t>
       </w:r>
       <w:r>
-        <w:t xml:space="preserve">e developed the three songs </w:t>
-      </w:r>
-      <w:proofErr w:type="spellStart"/>
-      <w:r>
-        <w:t>Zomskrill</w:t>
-      </w:r>
-      <w:proofErr w:type="spellEnd"/>
-      <w:r>
-        <w:t>, Vista, and Gold Drop as well as the sound effects Crash and Checkpoint. All of these sound effects were produced using FL Studio, Signature Edition (meaning we have rights to publish the music).</w:t>
+        <w:t>e developed the three songs Zomskrill, Vista, and Gold Drop as well as the sound effects Crash and Checkpoint. All of these sound effects were produced using FL Studio, Signature Edition (meaning we have rights to publish the music).</w:t>
       </w:r>
     </w:p>
     <w:p/>
@@ -2146,7 +1419,7 @@
       </w:r>
     </w:p>
     <w:sectPr>
-      <w:headerReference w:type="default" r:id="rId28"/>
+      <w:headerReference w:type="default" r:id="rId8"/>
       <w:pgSz w:w="12240" w:h="15840"/>
       <w:pgMar w:top="1440" w:right="1440" w:bottom="1440" w:left="1440" w:header="720" w:footer="720" w:gutter="0"/>
       <w:pgNumType w:start="1"/>

</xml_diff>